<commit_message>
Update - task 1
</commit_message>
<xml_diff>
--- a/Lesson1/Lab1.docx
+++ b/Lesson1/Lab1.docx
@@ -1,6 +1,6 @@
 
 <file path=word/document.xml><?xml version="1.0" encoding="utf-8"?>
-<w:document xmlns:ve="http://schemas.openxmlformats.org/markup-compatibility/2006" xmlns:o="urn:schemas-microsoft-com:office:office" xmlns:r="http://schemas.openxmlformats.org/officeDocument/2006/relationships" xmlns:m="http://schemas.openxmlformats.org/officeDocument/2006/math" xmlns:v="urn:schemas-microsoft-com:vml" xmlns:wp="http://schemas.openxmlformats.org/drawingml/2006/wordprocessingDrawing" xmlns:w10="urn:schemas-microsoft-com:office:word" xmlns:w="http://schemas.openxmlformats.org/wordprocessingml/2006/main" xmlns:wne="http://schemas.microsoft.com/office/word/2006/wordml">
+<w:document xmlns:wpc="http://schemas.microsoft.com/office/word/2010/wordprocessingCanvas" xmlns:mc="http://schemas.openxmlformats.org/markup-compatibility/2006" xmlns:o="urn:schemas-microsoft-com:office:office" xmlns:r="http://schemas.openxmlformats.org/officeDocument/2006/relationships" xmlns:m="http://schemas.openxmlformats.org/officeDocument/2006/math" xmlns:v="urn:schemas-microsoft-com:vml" xmlns:wp14="http://schemas.microsoft.com/office/word/2010/wordprocessingDrawing" xmlns:wp="http://schemas.openxmlformats.org/drawingml/2006/wordprocessingDrawing" xmlns:w10="urn:schemas-microsoft-com:office:word" xmlns:w="http://schemas.openxmlformats.org/wordprocessingml/2006/main" xmlns:w14="http://schemas.microsoft.com/office/word/2010/wordml" xmlns:wpg="http://schemas.microsoft.com/office/word/2010/wordprocessingGroup" xmlns:wpi="http://schemas.microsoft.com/office/word/2010/wordprocessingInk" xmlns:wne="http://schemas.microsoft.com/office/word/2006/wordml" xmlns:wps="http://schemas.microsoft.com/office/word/2010/wordprocessingShape" mc:Ignorable="w14 wp14">
   <w:body>
     <w:p>
       <w:pPr>
@@ -297,7 +297,7 @@
           <w:szCs w:val="22"/>
           <w:lang w:val="uk-UA"/>
         </w:rPr>
-        <w:t>чотирьох</w:t>
+        <w:t>п’ятьох</w:t>
       </w:r>
       <w:r>
         <w:rPr>
@@ -394,6 +394,38 @@
         </w:rPr>
         <w:t>налізувати структуру свого диску (</w:t>
       </w:r>
+      <w:r>
+        <w:rPr>
+          <w:rStyle w:val="spellingerror"/>
+          <w:rFonts w:ascii="Calibri" w:hAnsi="Calibri" w:cs="Calibri"/>
+          <w:b/>
+          <w:sz w:val="22"/>
+          <w:szCs w:val="22"/>
+          <w:lang w:val="uk-UA"/>
+        </w:rPr>
+        <w:t>використати, хоча б одну з програм</w:t>
+      </w:r>
+      <w:r>
+        <w:rPr>
+          <w:rStyle w:val="spellingerror"/>
+          <w:rFonts w:ascii="Calibri" w:hAnsi="Calibri" w:cs="Calibri"/>
+          <w:b/>
+          <w:sz w:val="22"/>
+          <w:szCs w:val="22"/>
+          <w:lang w:val="uk-UA"/>
+        </w:rPr>
+        <w:t>:</w:t>
+      </w:r>
+      <w:r>
+        <w:rPr>
+          <w:rStyle w:val="spellingerror"/>
+          <w:rFonts w:ascii="Calibri" w:hAnsi="Calibri" w:cs="Calibri"/>
+          <w:sz w:val="22"/>
+          <w:szCs w:val="22"/>
+          <w:lang w:val="uk-UA"/>
+        </w:rPr>
+        <w:t xml:space="preserve"> </w:t>
+      </w:r>
       <w:proofErr w:type="spellStart"/>
       <w:r>
         <w:rPr>
@@ -414,18 +446,40 @@
           <w:szCs w:val="22"/>
           <w:lang w:val="uk-UA"/>
         </w:rPr>
-        <w:t xml:space="preserve"> управления дисками</w:t>
-      </w:r>
-      <w:r>
-        <w:rPr>
-          <w:rStyle w:val="spellingerror"/>
-          <w:rFonts w:ascii="Calibri" w:hAnsi="Calibri" w:cs="Calibri"/>
-          <w:sz w:val="22"/>
-          <w:szCs w:val="22"/>
-          <w:lang w:val="uk-UA"/>
-        </w:rPr>
         <w:t xml:space="preserve"> </w:t>
       </w:r>
+      <w:proofErr w:type="spellStart"/>
+      <w:r>
+        <w:rPr>
+          <w:rStyle w:val="spellingerror"/>
+          <w:rFonts w:ascii="Calibri" w:hAnsi="Calibri" w:cs="Calibri"/>
+          <w:sz w:val="22"/>
+          <w:szCs w:val="22"/>
+          <w:lang w:val="uk-UA"/>
+        </w:rPr>
+        <w:t>управления</w:t>
+      </w:r>
+      <w:proofErr w:type="spellEnd"/>
+      <w:r>
+        <w:rPr>
+          <w:rStyle w:val="spellingerror"/>
+          <w:rFonts w:ascii="Calibri" w:hAnsi="Calibri" w:cs="Calibri"/>
+          <w:sz w:val="22"/>
+          <w:szCs w:val="22"/>
+          <w:lang w:val="uk-UA"/>
+        </w:rPr>
+        <w:t xml:space="preserve"> дисками</w:t>
+      </w:r>
+      <w:r>
+        <w:rPr>
+          <w:rStyle w:val="spellingerror"/>
+          <w:rFonts w:ascii="Calibri" w:hAnsi="Calibri" w:cs="Calibri"/>
+          <w:sz w:val="22"/>
+          <w:szCs w:val="22"/>
+          <w:lang w:val="uk-UA"/>
+        </w:rPr>
+        <w:t xml:space="preserve"> </w:t>
+      </w:r>
       <w:r>
         <w:rPr>
           <w:rStyle w:val="spellingerror"/>
@@ -548,6 +602,954 @@
         </w:rPr>
         <w:t>)</w:t>
       </w:r>
+    </w:p>
+    <w:p>
+      <w:pPr>
+        <w:pStyle w:val="paragraph"/>
+        <w:numPr>
+          <w:ilvl w:val="0"/>
+          <w:numId w:val="10"/>
+        </w:numPr>
+        <w:spacing w:before="0" w:beforeAutospacing="0" w:after="0" w:afterAutospacing="0"/>
+        <w:textAlignment w:val="baseline"/>
+        <w:rPr>
+          <w:rStyle w:val="spellingerror"/>
+          <w:rFonts w:ascii="Calibri" w:hAnsi="Calibri" w:cs="Calibri"/>
+          <w:sz w:val="22"/>
+          <w:szCs w:val="22"/>
+          <w:lang w:val="uk-UA"/>
+        </w:rPr>
+      </w:pPr>
+      <w:r>
+        <w:rPr>
+          <w:rStyle w:val="spellingerror"/>
+          <w:rFonts w:ascii="Calibri" w:hAnsi="Calibri" w:cs="Calibri"/>
+          <w:sz w:val="22"/>
+          <w:szCs w:val="22"/>
+          <w:lang w:val="uk-UA"/>
+        </w:rPr>
+        <w:t>Зібрати технічну інформацію</w:t>
+      </w:r>
+      <w:r>
+        <w:rPr>
+          <w:rStyle w:val="spellingerror"/>
+          <w:rFonts w:ascii="Calibri" w:hAnsi="Calibri" w:cs="Calibri"/>
+          <w:sz w:val="22"/>
+          <w:szCs w:val="22"/>
+          <w:lang w:val="uk-UA"/>
+        </w:rPr>
+        <w:t xml:space="preserve"> про</w:t>
+      </w:r>
+      <w:r>
+        <w:rPr>
+          <w:rStyle w:val="spellingerror"/>
+          <w:rFonts w:ascii="Calibri" w:hAnsi="Calibri" w:cs="Calibri"/>
+          <w:sz w:val="22"/>
+          <w:szCs w:val="22"/>
+          <w:lang w:val="uk-UA"/>
+        </w:rPr>
+        <w:t xml:space="preserve"> ваш</w:t>
+      </w:r>
+      <w:r>
+        <w:rPr>
+          <w:rStyle w:val="spellingerror"/>
+          <w:rFonts w:ascii="Calibri" w:hAnsi="Calibri" w:cs="Calibri"/>
+          <w:sz w:val="22"/>
+          <w:szCs w:val="22"/>
+          <w:lang w:val="uk-UA"/>
+        </w:rPr>
+        <w:t xml:space="preserve"> пе</w:t>
+      </w:r>
+      <w:r>
+        <w:rPr>
+          <w:rStyle w:val="spellingerror"/>
+          <w:rFonts w:ascii="Calibri" w:hAnsi="Calibri" w:cs="Calibri"/>
+          <w:sz w:val="22"/>
+          <w:szCs w:val="22"/>
+          <w:lang w:val="uk-UA"/>
+        </w:rPr>
+        <w:t>рсональний комп'ютер (</w:t>
+      </w:r>
+      <w:r>
+        <w:rPr>
+          <w:rStyle w:val="spellingerror"/>
+          <w:rFonts w:ascii="Calibri" w:hAnsi="Calibri" w:cs="Calibri"/>
+          <w:sz w:val="22"/>
+          <w:szCs w:val="22"/>
+          <w:lang w:val="uk-UA"/>
+        </w:rPr>
+        <w:t>Розрядн</w:t>
+      </w:r>
+      <w:r>
+        <w:rPr>
+          <w:rStyle w:val="spellingerror"/>
+          <w:rFonts w:ascii="Calibri" w:hAnsi="Calibri" w:cs="Calibri"/>
+          <w:sz w:val="22"/>
+          <w:szCs w:val="22"/>
+          <w:lang w:val="uk-UA"/>
+        </w:rPr>
+        <w:t>ість ОС та ЦП, Частота, ОЗУ…</w:t>
+      </w:r>
+      <w:r>
+        <w:rPr>
+          <w:rStyle w:val="spellingerror"/>
+          <w:rFonts w:ascii="Calibri" w:hAnsi="Calibri" w:cs="Calibri"/>
+          <w:sz w:val="22"/>
+          <w:szCs w:val="22"/>
+          <w:lang w:val="uk-UA"/>
+        </w:rPr>
+        <w:t xml:space="preserve"> </w:t>
+      </w:r>
+      <w:r>
+        <w:rPr>
+          <w:rStyle w:val="spellingerror"/>
+          <w:rFonts w:ascii="Calibri" w:hAnsi="Calibri" w:cs="Calibri"/>
+          <w:sz w:val="22"/>
+          <w:szCs w:val="22"/>
+          <w:lang w:val="uk-UA"/>
+        </w:rPr>
+        <w:t>(</w:t>
+      </w:r>
+      <w:r>
+        <w:rPr>
+          <w:rStyle w:val="spellingerror"/>
+          <w:rFonts w:ascii="Calibri" w:hAnsi="Calibri" w:cs="Calibri"/>
+          <w:b/>
+          <w:sz w:val="22"/>
+          <w:szCs w:val="22"/>
+          <w:lang w:val="uk-UA"/>
+        </w:rPr>
+        <w:t>використати, хоча б одну з програм</w:t>
+      </w:r>
+      <w:r>
+        <w:rPr>
+          <w:rStyle w:val="spellingerror"/>
+          <w:rFonts w:ascii="Calibri" w:hAnsi="Calibri" w:cs="Calibri"/>
+          <w:sz w:val="22"/>
+          <w:szCs w:val="22"/>
+          <w:lang w:val="uk-UA"/>
+        </w:rPr>
+        <w:t>)</w:t>
+      </w:r>
+      <w:r>
+        <w:rPr>
+          <w:rStyle w:val="spellingerror"/>
+          <w:rFonts w:ascii="Calibri" w:hAnsi="Calibri" w:cs="Calibri"/>
+          <w:sz w:val="22"/>
+          <w:szCs w:val="22"/>
+          <w:lang w:val="uk-UA"/>
+        </w:rPr>
+        <w:t xml:space="preserve">: </w:t>
+      </w:r>
+    </w:p>
+    <w:p>
+      <w:pPr>
+        <w:pStyle w:val="paragraph"/>
+        <w:numPr>
+          <w:ilvl w:val="1"/>
+          <w:numId w:val="10"/>
+        </w:numPr>
+        <w:spacing w:before="0" w:beforeAutospacing="0" w:after="0" w:afterAutospacing="0"/>
+        <w:textAlignment w:val="baseline"/>
+        <w:rPr>
+          <w:rStyle w:val="spellingerror"/>
+          <w:rFonts w:ascii="Calibri" w:hAnsi="Calibri" w:cs="Calibri"/>
+          <w:sz w:val="22"/>
+          <w:szCs w:val="22"/>
+          <w:lang w:val="uk-UA"/>
+        </w:rPr>
+      </w:pPr>
+      <w:r>
+        <w:rPr>
+          <w:rStyle w:val="spellingerror"/>
+          <w:rFonts w:ascii="Calibri" w:hAnsi="Calibri" w:cs="Calibri"/>
+          <w:sz w:val="22"/>
+          <w:szCs w:val="22"/>
+          <w:lang w:val="en-US"/>
+        </w:rPr>
+        <w:t>Windows</w:t>
+      </w:r>
+      <w:r>
+        <w:rPr>
+          <w:rStyle w:val="spellingerror"/>
+          <w:rFonts w:ascii="Calibri" w:hAnsi="Calibri" w:cs="Calibri"/>
+          <w:sz w:val="22"/>
+          <w:szCs w:val="22"/>
+          <w:lang w:val="uk-UA"/>
+        </w:rPr>
+        <w:t xml:space="preserve"> </w:t>
+      </w:r>
+      <w:r>
+        <w:rPr>
+          <w:rStyle w:val="spellingerror"/>
+          <w:rFonts w:ascii="Calibri" w:hAnsi="Calibri" w:cs="Calibri"/>
+          <w:sz w:val="22"/>
+          <w:szCs w:val="22"/>
+          <w:lang w:val="en-US"/>
+        </w:rPr>
+        <w:t>Device</w:t>
+      </w:r>
+      <w:r>
+        <w:rPr>
+          <w:rStyle w:val="spellingerror"/>
+          <w:rFonts w:ascii="Calibri" w:hAnsi="Calibri" w:cs="Calibri"/>
+          <w:sz w:val="22"/>
+          <w:szCs w:val="22"/>
+          <w:lang w:val="uk-UA"/>
+        </w:rPr>
+        <w:t xml:space="preserve"> </w:t>
+      </w:r>
+      <w:r>
+        <w:rPr>
+          <w:rStyle w:val="spellingerror"/>
+          <w:rFonts w:ascii="Calibri" w:hAnsi="Calibri" w:cs="Calibri"/>
+          <w:sz w:val="22"/>
+          <w:szCs w:val="22"/>
+          <w:lang w:val="en-US"/>
+        </w:rPr>
+        <w:t>Manager</w:t>
+      </w:r>
+      <w:r>
+        <w:rPr>
+          <w:rStyle w:val="spellingerror"/>
+          <w:rFonts w:ascii="Calibri" w:hAnsi="Calibri" w:cs="Calibri"/>
+          <w:sz w:val="22"/>
+          <w:szCs w:val="22"/>
+          <w:lang w:val="uk-UA"/>
+        </w:rPr>
+        <w:t>,</w:t>
+      </w:r>
+      <w:r>
+        <w:rPr>
+          <w:rStyle w:val="spellingerror"/>
+          <w:rFonts w:ascii="Calibri" w:hAnsi="Calibri" w:cs="Calibri"/>
+          <w:sz w:val="22"/>
+          <w:szCs w:val="22"/>
+          <w:lang w:val="uk-UA"/>
+        </w:rPr>
+        <w:t xml:space="preserve"> </w:t>
+      </w:r>
+    </w:p>
+    <w:p>
+      <w:pPr>
+        <w:pStyle w:val="paragraph"/>
+        <w:numPr>
+          <w:ilvl w:val="1"/>
+          <w:numId w:val="10"/>
+        </w:numPr>
+        <w:spacing w:before="0" w:beforeAutospacing="0" w:after="0" w:afterAutospacing="0"/>
+        <w:textAlignment w:val="baseline"/>
+        <w:rPr>
+          <w:rStyle w:val="spellingerror"/>
+          <w:rFonts w:ascii="Calibri" w:hAnsi="Calibri" w:cs="Calibri"/>
+          <w:sz w:val="22"/>
+          <w:szCs w:val="22"/>
+          <w:lang w:val="uk-UA"/>
+        </w:rPr>
+      </w:pPr>
+      <w:r>
+        <w:rPr>
+          <w:rStyle w:val="spellingerror"/>
+          <w:rFonts w:ascii="Calibri" w:hAnsi="Calibri" w:cs="Calibri"/>
+          <w:sz w:val="22"/>
+          <w:szCs w:val="22"/>
+          <w:lang w:val="uk-UA"/>
+        </w:rPr>
+        <w:t>CPU-Z</w:t>
+      </w:r>
+      <w:r>
+        <w:rPr>
+          <w:rStyle w:val="spellingerror"/>
+          <w:rFonts w:ascii="Calibri" w:hAnsi="Calibri" w:cs="Calibri"/>
+          <w:sz w:val="22"/>
+          <w:szCs w:val="22"/>
+          <w:lang w:val="uk-UA"/>
+        </w:rPr>
+        <w:t xml:space="preserve"> (</w:t>
+      </w:r>
+      <w:r>
+        <w:rPr>
+          <w:rStyle w:val="spellingerror"/>
+          <w:rFonts w:ascii="Calibri" w:hAnsi="Calibri" w:cs="Calibri"/>
+          <w:sz w:val="22"/>
+          <w:szCs w:val="22"/>
+          <w:lang w:val="en-US"/>
+        </w:rPr>
+        <w:t>Win</w:t>
+      </w:r>
+      <w:r>
+        <w:rPr>
+          <w:rStyle w:val="spellingerror"/>
+          <w:rFonts w:ascii="Calibri" w:hAnsi="Calibri" w:cs="Calibri"/>
+          <w:sz w:val="22"/>
+          <w:szCs w:val="22"/>
+          <w:lang w:val="uk-UA"/>
+        </w:rPr>
+        <w:t>), CPU-X (</w:t>
+      </w:r>
+      <w:r>
+        <w:rPr>
+          <w:rStyle w:val="spellingerror"/>
+          <w:rFonts w:ascii="Calibri" w:hAnsi="Calibri" w:cs="Calibri"/>
+          <w:sz w:val="22"/>
+          <w:szCs w:val="22"/>
+          <w:lang w:val="en-US"/>
+        </w:rPr>
+        <w:t>Linux</w:t>
+      </w:r>
+      <w:r>
+        <w:rPr>
+          <w:rStyle w:val="spellingerror"/>
+          <w:rFonts w:ascii="Calibri" w:hAnsi="Calibri" w:cs="Calibri"/>
+          <w:sz w:val="22"/>
+          <w:szCs w:val="22"/>
+          <w:lang w:val="uk-UA"/>
+        </w:rPr>
+        <w:t>)</w:t>
+      </w:r>
+      <w:r>
+        <w:rPr>
+          <w:rStyle w:val="spellingerror"/>
+          <w:rFonts w:ascii="Calibri" w:hAnsi="Calibri" w:cs="Calibri"/>
+          <w:sz w:val="22"/>
+          <w:szCs w:val="22"/>
+          <w:lang w:val="uk-UA"/>
+        </w:rPr>
+        <w:t xml:space="preserve">, </w:t>
+      </w:r>
+    </w:p>
+    <w:p>
+      <w:pPr>
+        <w:pStyle w:val="paragraph"/>
+        <w:numPr>
+          <w:ilvl w:val="1"/>
+          <w:numId w:val="10"/>
+        </w:numPr>
+        <w:spacing w:before="0" w:beforeAutospacing="0" w:after="0" w:afterAutospacing="0"/>
+        <w:textAlignment w:val="baseline"/>
+        <w:rPr>
+          <w:rStyle w:val="spellingerror"/>
+          <w:rFonts w:ascii="Calibri" w:hAnsi="Calibri" w:cs="Calibri"/>
+          <w:sz w:val="22"/>
+          <w:szCs w:val="22"/>
+          <w:lang w:val="uk-UA"/>
+        </w:rPr>
+      </w:pPr>
+      <w:r>
+        <w:rPr>
+          <w:rStyle w:val="spellingerror"/>
+          <w:rFonts w:ascii="Calibri" w:hAnsi="Calibri" w:cs="Calibri"/>
+          <w:sz w:val="22"/>
+          <w:szCs w:val="22"/>
+          <w:lang w:val="uk-UA"/>
+        </w:rPr>
+        <w:t>GPU-Z</w:t>
+      </w:r>
+      <w:r>
+        <w:rPr>
+          <w:rStyle w:val="spellingerror"/>
+          <w:rFonts w:ascii="Calibri" w:hAnsi="Calibri" w:cs="Calibri"/>
+          <w:sz w:val="22"/>
+          <w:szCs w:val="22"/>
+          <w:lang w:val="uk-UA"/>
+        </w:rPr>
+        <w:t xml:space="preserve">, </w:t>
+      </w:r>
+    </w:p>
+    <w:p>
+      <w:pPr>
+        <w:pStyle w:val="paragraph"/>
+        <w:numPr>
+          <w:ilvl w:val="1"/>
+          <w:numId w:val="10"/>
+        </w:numPr>
+        <w:spacing w:before="0" w:beforeAutospacing="0" w:after="0" w:afterAutospacing="0"/>
+        <w:textAlignment w:val="baseline"/>
+        <w:rPr>
+          <w:rStyle w:val="spellingerror"/>
+          <w:rFonts w:ascii="Calibri" w:hAnsi="Calibri" w:cs="Calibri"/>
+          <w:sz w:val="22"/>
+          <w:szCs w:val="22"/>
+          <w:lang w:val="uk-UA"/>
+        </w:rPr>
+      </w:pPr>
+      <w:proofErr w:type="spellStart"/>
+      <w:r>
+        <w:rPr>
+          <w:rStyle w:val="spellingerror"/>
+          <w:rFonts w:ascii="Calibri" w:hAnsi="Calibri" w:cs="Calibri"/>
+          <w:sz w:val="22"/>
+          <w:szCs w:val="22"/>
+          <w:lang w:val="uk-UA"/>
+        </w:rPr>
+        <w:t>Speccy</w:t>
+      </w:r>
+      <w:proofErr w:type="spellEnd"/>
+      <w:r>
+        <w:rPr>
+          <w:rStyle w:val="spellingerror"/>
+          <w:rFonts w:ascii="Calibri" w:hAnsi="Calibri" w:cs="Calibri"/>
+          <w:sz w:val="22"/>
+          <w:szCs w:val="22"/>
+          <w:lang w:val="uk-UA"/>
+        </w:rPr>
+        <w:t xml:space="preserve"> </w:t>
+      </w:r>
+      <w:r>
+        <w:rPr>
+          <w:rStyle w:val="spellingerror"/>
+          <w:rFonts w:ascii="Calibri" w:hAnsi="Calibri" w:cs="Calibri"/>
+          <w:sz w:val="22"/>
+          <w:szCs w:val="22"/>
+          <w:lang w:val="en-US"/>
+        </w:rPr>
+        <w:t xml:space="preserve">(Win) </w:t>
+      </w:r>
+      <w:r>
+        <w:rPr>
+          <w:rStyle w:val="spellingerror"/>
+          <w:rFonts w:ascii="Calibri" w:hAnsi="Calibri" w:cs="Calibri"/>
+          <w:sz w:val="22"/>
+          <w:szCs w:val="22"/>
+          <w:lang w:val="uk-UA"/>
+        </w:rPr>
+        <w:t>(</w:t>
+      </w:r>
+      <w:r>
+        <w:rPr>
+          <w:rStyle w:val="spellingerror"/>
+          <w:rFonts w:ascii="Calibri" w:hAnsi="Calibri" w:cs="Calibri"/>
+          <w:sz w:val="22"/>
+          <w:szCs w:val="22"/>
+          <w:lang w:val="en-US"/>
+        </w:rPr>
+        <w:t>AIDA</w:t>
+      </w:r>
+      <w:r>
+        <w:rPr>
+          <w:rStyle w:val="spellingerror"/>
+          <w:rFonts w:ascii="Calibri" w:hAnsi="Calibri" w:cs="Calibri"/>
+          <w:sz w:val="22"/>
+          <w:szCs w:val="22"/>
+          <w:lang w:val="uk-UA"/>
+        </w:rPr>
+        <w:t>64</w:t>
+      </w:r>
+      <w:r>
+        <w:rPr>
+          <w:rStyle w:val="spellingerror"/>
+          <w:rFonts w:ascii="Calibri" w:hAnsi="Calibri" w:cs="Calibri"/>
+          <w:sz w:val="22"/>
+          <w:szCs w:val="22"/>
+          <w:lang w:val="uk-UA"/>
+        </w:rPr>
+        <w:t>)</w:t>
+      </w:r>
+      <w:r>
+        <w:rPr>
+          <w:rStyle w:val="spellingerror"/>
+          <w:rFonts w:ascii="Calibri" w:hAnsi="Calibri" w:cs="Calibri"/>
+          <w:sz w:val="22"/>
+          <w:szCs w:val="22"/>
+          <w:lang w:val="uk-UA"/>
+        </w:rPr>
+        <w:t>, HARDINFO (</w:t>
+      </w:r>
+      <w:r>
+        <w:rPr>
+          <w:rStyle w:val="spellingerror"/>
+          <w:rFonts w:ascii="Calibri" w:hAnsi="Calibri" w:cs="Calibri"/>
+          <w:sz w:val="22"/>
+          <w:szCs w:val="22"/>
+          <w:lang w:val="en-US"/>
+        </w:rPr>
+        <w:t>Linux</w:t>
+      </w:r>
+      <w:r>
+        <w:rPr>
+          <w:rStyle w:val="spellingerror"/>
+          <w:rFonts w:ascii="Calibri" w:hAnsi="Calibri" w:cs="Calibri"/>
+          <w:sz w:val="22"/>
+          <w:szCs w:val="22"/>
+          <w:lang w:val="uk-UA"/>
+        </w:rPr>
+        <w:t>)</w:t>
+      </w:r>
+      <w:r>
+        <w:rPr>
+          <w:rStyle w:val="spellingerror"/>
+          <w:rFonts w:ascii="Calibri" w:hAnsi="Calibri" w:cs="Calibri"/>
+          <w:sz w:val="22"/>
+          <w:szCs w:val="22"/>
+          <w:lang w:val="uk-UA"/>
+        </w:rPr>
+        <w:t xml:space="preserve">, </w:t>
+      </w:r>
+    </w:p>
+    <w:p>
+      <w:pPr>
+        <w:pStyle w:val="paragraph"/>
+        <w:numPr>
+          <w:ilvl w:val="1"/>
+          <w:numId w:val="10"/>
+        </w:numPr>
+        <w:spacing w:before="0" w:beforeAutospacing="0" w:after="0" w:afterAutospacing="0"/>
+        <w:textAlignment w:val="baseline"/>
+        <w:rPr>
+          <w:rStyle w:val="spellingerror"/>
+          <w:rFonts w:ascii="Calibri" w:hAnsi="Calibri" w:cs="Calibri"/>
+          <w:sz w:val="22"/>
+          <w:szCs w:val="22"/>
+          <w:lang w:val="uk-UA"/>
+        </w:rPr>
+      </w:pPr>
+      <w:proofErr w:type="spellStart"/>
+      <w:r>
+        <w:rPr>
+          <w:rStyle w:val="spellingerror"/>
+          <w:rFonts w:ascii="Calibri" w:hAnsi="Calibri" w:cs="Calibri"/>
+          <w:sz w:val="22"/>
+          <w:szCs w:val="22"/>
+          <w:lang w:val="uk-UA"/>
+        </w:rPr>
+        <w:t>CrystalDiskInfo</w:t>
+      </w:r>
+      <w:proofErr w:type="spellEnd"/>
+      <w:r>
+        <w:rPr>
+          <w:rStyle w:val="spellingerror"/>
+          <w:rFonts w:ascii="Calibri" w:hAnsi="Calibri" w:cs="Calibri"/>
+          <w:sz w:val="22"/>
+          <w:szCs w:val="22"/>
+          <w:lang w:val="uk-UA"/>
+        </w:rPr>
+        <w:t>;</w:t>
+      </w:r>
+      <w:r>
+        <w:rPr>
+          <w:rStyle w:val="spellingerror"/>
+          <w:rFonts w:ascii="Calibri" w:hAnsi="Calibri" w:cs="Calibri"/>
+          <w:sz w:val="22"/>
+          <w:szCs w:val="22"/>
+          <w:lang w:val="uk-UA"/>
+        </w:rPr>
+        <w:t xml:space="preserve"> </w:t>
+      </w:r>
+      <w:bookmarkStart w:id="0" w:name="_GoBack"/>
+      <w:bookmarkEnd w:id="0"/>
+    </w:p>
+    <w:p>
+      <w:pPr>
+        <w:pStyle w:val="paragraph"/>
+        <w:spacing w:before="0" w:beforeAutospacing="0" w:after="0" w:afterAutospacing="0"/>
+        <w:ind w:left="1440"/>
+        <w:textAlignment w:val="baseline"/>
+        <w:rPr>
+          <w:rStyle w:val="spellingerror"/>
+          <w:rFonts w:ascii="Calibri" w:hAnsi="Calibri" w:cs="Calibri"/>
+          <w:sz w:val="22"/>
+          <w:szCs w:val="22"/>
+          <w:lang w:val="en-US"/>
+        </w:rPr>
+      </w:pPr>
+      <w:proofErr w:type="spellStart"/>
+      <w:r>
+        <w:rPr>
+          <w:rStyle w:val="spellingerror"/>
+          <w:rFonts w:ascii="Calibri" w:hAnsi="Calibri" w:cs="Calibri"/>
+          <w:sz w:val="22"/>
+          <w:szCs w:val="22"/>
+          <w:lang w:val="uk-UA"/>
+        </w:rPr>
+        <w:t>Benchmark</w:t>
+      </w:r>
+      <w:proofErr w:type="spellEnd"/>
+      <w:r>
+        <w:rPr>
+          <w:rStyle w:val="spellingerror"/>
+          <w:rFonts w:ascii="Calibri" w:hAnsi="Calibri" w:cs="Calibri"/>
+          <w:sz w:val="22"/>
+          <w:szCs w:val="22"/>
+          <w:lang w:val="uk-UA"/>
+        </w:rPr>
+        <w:t>:</w:t>
+      </w:r>
+      <w:r>
+        <w:rPr>
+          <w:rStyle w:val="spellingerror"/>
+          <w:rFonts w:ascii="Calibri" w:hAnsi="Calibri" w:cs="Calibri"/>
+          <w:sz w:val="22"/>
+          <w:szCs w:val="22"/>
+          <w:lang w:val="uk-UA"/>
+        </w:rPr>
+        <w:t xml:space="preserve"> </w:t>
+      </w:r>
+    </w:p>
+    <w:p>
+      <w:pPr>
+        <w:pStyle w:val="paragraph"/>
+        <w:numPr>
+          <w:ilvl w:val="1"/>
+          <w:numId w:val="10"/>
+        </w:numPr>
+        <w:spacing w:before="0" w:beforeAutospacing="0" w:after="0" w:afterAutospacing="0"/>
+        <w:textAlignment w:val="baseline"/>
+        <w:rPr>
+          <w:rStyle w:val="spellingerror"/>
+          <w:rFonts w:ascii="Calibri" w:hAnsi="Calibri" w:cs="Calibri"/>
+          <w:sz w:val="22"/>
+          <w:szCs w:val="22"/>
+          <w:lang w:val="uk-UA"/>
+        </w:rPr>
+      </w:pPr>
+      <w:proofErr w:type="spellStart"/>
+      <w:r>
+        <w:rPr>
+          <w:rStyle w:val="spellingerror"/>
+          <w:rFonts w:ascii="Calibri" w:hAnsi="Calibri" w:cs="Calibri"/>
+          <w:sz w:val="22"/>
+          <w:szCs w:val="22"/>
+          <w:lang w:val="uk-UA"/>
+        </w:rPr>
+        <w:t>CrystalDiskMark</w:t>
+      </w:r>
+      <w:proofErr w:type="spellEnd"/>
+      <w:r>
+        <w:rPr>
+          <w:rStyle w:val="spellingerror"/>
+          <w:rFonts w:ascii="Calibri" w:hAnsi="Calibri" w:cs="Calibri"/>
+          <w:sz w:val="22"/>
+          <w:szCs w:val="22"/>
+          <w:lang w:val="uk-UA"/>
+        </w:rPr>
+        <w:t xml:space="preserve"> (</w:t>
+      </w:r>
+      <w:r>
+        <w:rPr>
+          <w:rStyle w:val="spellingerror"/>
+          <w:rFonts w:ascii="Calibri" w:hAnsi="Calibri" w:cs="Calibri"/>
+          <w:sz w:val="22"/>
+          <w:szCs w:val="22"/>
+          <w:lang w:val="en-US"/>
+        </w:rPr>
+        <w:t>Win</w:t>
+      </w:r>
+      <w:r>
+        <w:rPr>
+          <w:rStyle w:val="spellingerror"/>
+          <w:rFonts w:ascii="Calibri" w:hAnsi="Calibri" w:cs="Calibri"/>
+          <w:sz w:val="22"/>
+          <w:szCs w:val="22"/>
+          <w:lang w:val="uk-UA"/>
+        </w:rPr>
+        <w:t xml:space="preserve">), </w:t>
+      </w:r>
+      <w:proofErr w:type="spellStart"/>
+      <w:r>
+        <w:rPr>
+          <w:rStyle w:val="spellingerror"/>
+          <w:rFonts w:ascii="Calibri" w:hAnsi="Calibri" w:cs="Calibri"/>
+          <w:sz w:val="22"/>
+          <w:szCs w:val="22"/>
+          <w:lang w:val="uk-UA"/>
+        </w:rPr>
+        <w:t>KDiskMark</w:t>
+      </w:r>
+      <w:proofErr w:type="spellEnd"/>
+      <w:r>
+        <w:rPr>
+          <w:rStyle w:val="spellingerror"/>
+          <w:rFonts w:ascii="Calibri" w:hAnsi="Calibri" w:cs="Calibri"/>
+          <w:sz w:val="22"/>
+          <w:szCs w:val="22"/>
+          <w:lang w:val="uk-UA"/>
+        </w:rPr>
+        <w:t xml:space="preserve"> (</w:t>
+      </w:r>
+      <w:r>
+        <w:rPr>
+          <w:rStyle w:val="spellingerror"/>
+          <w:rFonts w:ascii="Calibri" w:hAnsi="Calibri" w:cs="Calibri"/>
+          <w:sz w:val="22"/>
+          <w:szCs w:val="22"/>
+          <w:lang w:val="en-US"/>
+        </w:rPr>
+        <w:t>Linux</w:t>
+      </w:r>
+      <w:r>
+        <w:rPr>
+          <w:rStyle w:val="spellingerror"/>
+          <w:rFonts w:ascii="Calibri" w:hAnsi="Calibri" w:cs="Calibri"/>
+          <w:sz w:val="22"/>
+          <w:szCs w:val="22"/>
+          <w:lang w:val="uk-UA"/>
+        </w:rPr>
+        <w:t>)</w:t>
+      </w:r>
+      <w:r>
+        <w:rPr>
+          <w:rStyle w:val="spellingerror"/>
+          <w:rFonts w:ascii="Calibri" w:hAnsi="Calibri" w:cs="Calibri"/>
+          <w:sz w:val="22"/>
+          <w:szCs w:val="22"/>
+          <w:lang w:val="uk-UA"/>
+        </w:rPr>
+        <w:t>,</w:t>
+      </w:r>
+      <w:r>
+        <w:rPr>
+          <w:rStyle w:val="spellingerror"/>
+          <w:rFonts w:ascii="Calibri" w:hAnsi="Calibri" w:cs="Calibri"/>
+          <w:sz w:val="22"/>
+          <w:szCs w:val="22"/>
+          <w:lang w:val="uk-UA"/>
+        </w:rPr>
+        <w:t xml:space="preserve"> </w:t>
+      </w:r>
+    </w:p>
+    <w:p>
+      <w:pPr>
+        <w:pStyle w:val="paragraph"/>
+        <w:numPr>
+          <w:ilvl w:val="1"/>
+          <w:numId w:val="10"/>
+        </w:numPr>
+        <w:spacing w:before="0" w:beforeAutospacing="0" w:after="0" w:afterAutospacing="0"/>
+        <w:textAlignment w:val="baseline"/>
+        <w:rPr>
+          <w:rStyle w:val="spellingerror"/>
+          <w:rFonts w:ascii="Calibri" w:hAnsi="Calibri" w:cs="Calibri"/>
+          <w:sz w:val="22"/>
+          <w:szCs w:val="22"/>
+          <w:lang w:val="uk-UA"/>
+        </w:rPr>
+      </w:pPr>
+      <w:proofErr w:type="spellStart"/>
+      <w:r>
+        <w:rPr>
+          <w:rStyle w:val="spellingerror"/>
+          <w:rFonts w:ascii="Calibri" w:hAnsi="Calibri" w:cs="Calibri"/>
+          <w:sz w:val="22"/>
+          <w:szCs w:val="22"/>
+          <w:lang w:val="uk-UA"/>
+        </w:rPr>
+        <w:t>Furmark</w:t>
+      </w:r>
+      <w:proofErr w:type="spellEnd"/>
+      <w:r>
+        <w:rPr>
+          <w:rStyle w:val="spellingerror"/>
+          <w:rFonts w:ascii="Calibri" w:hAnsi="Calibri" w:cs="Calibri"/>
+          <w:sz w:val="22"/>
+          <w:szCs w:val="22"/>
+          <w:lang w:val="uk-UA"/>
+        </w:rPr>
+        <w:t xml:space="preserve">, </w:t>
+      </w:r>
+      <w:proofErr w:type="spellStart"/>
+      <w:r>
+        <w:rPr>
+          <w:rStyle w:val="spellingerror"/>
+          <w:rFonts w:ascii="Calibri" w:hAnsi="Calibri" w:cs="Calibri"/>
+          <w:sz w:val="22"/>
+          <w:szCs w:val="22"/>
+          <w:lang w:val="uk-UA"/>
+        </w:rPr>
+        <w:t>Heaven</w:t>
+      </w:r>
+      <w:proofErr w:type="spellEnd"/>
+      <w:r>
+        <w:rPr>
+          <w:rStyle w:val="spellingerror"/>
+          <w:rFonts w:ascii="Calibri" w:hAnsi="Calibri" w:cs="Calibri"/>
+          <w:sz w:val="22"/>
+          <w:szCs w:val="22"/>
+          <w:lang w:val="uk-UA"/>
+        </w:rPr>
+        <w:t xml:space="preserve"> </w:t>
+      </w:r>
+      <w:proofErr w:type="spellStart"/>
+      <w:r>
+        <w:rPr>
+          <w:rStyle w:val="spellingerror"/>
+          <w:rFonts w:ascii="Calibri" w:hAnsi="Calibri" w:cs="Calibri"/>
+          <w:sz w:val="22"/>
+          <w:szCs w:val="22"/>
+          <w:lang w:val="uk-UA"/>
+        </w:rPr>
+        <w:t>Benchmark</w:t>
+      </w:r>
+      <w:proofErr w:type="spellEnd"/>
+      <w:r>
+        <w:rPr>
+          <w:rStyle w:val="spellingerror"/>
+          <w:rFonts w:ascii="Calibri" w:hAnsi="Calibri" w:cs="Calibri"/>
+          <w:sz w:val="22"/>
+          <w:szCs w:val="22"/>
+          <w:lang w:val="uk-UA"/>
+        </w:rPr>
+        <w:t xml:space="preserve">, </w:t>
+      </w:r>
+      <w:proofErr w:type="spellStart"/>
+      <w:r>
+        <w:rPr>
+          <w:rStyle w:val="spellingerror"/>
+          <w:rFonts w:ascii="Calibri" w:hAnsi="Calibri" w:cs="Calibri"/>
+          <w:sz w:val="22"/>
+          <w:szCs w:val="22"/>
+          <w:lang w:val="uk-UA"/>
+        </w:rPr>
+        <w:t>memtest</w:t>
+      </w:r>
+      <w:proofErr w:type="spellEnd"/>
+      <w:r>
+        <w:rPr>
+          <w:rStyle w:val="spellingerror"/>
+          <w:rFonts w:ascii="Calibri" w:hAnsi="Calibri" w:cs="Calibri"/>
+          <w:sz w:val="22"/>
+          <w:szCs w:val="22"/>
+          <w:lang w:val="uk-UA"/>
+        </w:rPr>
+        <w:t xml:space="preserve"> </w:t>
+      </w:r>
+    </w:p>
+    <w:p>
+      <w:pPr>
+        <w:pStyle w:val="paragraph"/>
+        <w:spacing w:before="0" w:beforeAutospacing="0" w:after="0" w:afterAutospacing="0"/>
+        <w:ind w:left="1440"/>
+        <w:textAlignment w:val="baseline"/>
+        <w:rPr>
+          <w:rStyle w:val="spellingerror"/>
+          <w:rFonts w:ascii="Calibri" w:hAnsi="Calibri" w:cs="Calibri"/>
+          <w:sz w:val="22"/>
+          <w:szCs w:val="22"/>
+          <w:lang w:val="en-US"/>
+        </w:rPr>
+      </w:pPr>
+      <w:r>
+        <w:rPr>
+          <w:rStyle w:val="spellingerror"/>
+          <w:rFonts w:ascii="Calibri" w:hAnsi="Calibri" w:cs="Calibri"/>
+          <w:sz w:val="22"/>
+          <w:szCs w:val="22"/>
+          <w:lang w:val="en-US"/>
+        </w:rPr>
+        <w:t>Monitoring</w:t>
+      </w:r>
+      <w:proofErr w:type="gramStart"/>
+      <w:r>
+        <w:rPr>
+          <w:rStyle w:val="spellingerror"/>
+          <w:rFonts w:ascii="Calibri" w:hAnsi="Calibri" w:cs="Calibri"/>
+          <w:sz w:val="22"/>
+          <w:szCs w:val="22"/>
+          <w:lang w:val="en-US"/>
+        </w:rPr>
+        <w:t>:</w:t>
+      </w:r>
+      <w:proofErr w:type="gramEnd"/>
+      <w:r>
+        <w:rPr>
+          <w:rStyle w:val="spellingerror"/>
+          <w:rFonts w:ascii="Calibri" w:hAnsi="Calibri" w:cs="Calibri"/>
+          <w:sz w:val="22"/>
+          <w:szCs w:val="22"/>
+          <w:lang w:val="en-US"/>
+        </w:rPr>
+        <w:br/>
+      </w:r>
+      <w:r>
+        <w:rPr>
+          <w:rStyle w:val="spellingerror"/>
+          <w:rFonts w:ascii="Calibri" w:hAnsi="Calibri" w:cs="Calibri"/>
+          <w:sz w:val="22"/>
+          <w:szCs w:val="22"/>
+          <w:lang w:val="uk-UA"/>
+        </w:rPr>
+        <w:t xml:space="preserve">MSI </w:t>
+      </w:r>
+      <w:proofErr w:type="spellStart"/>
+      <w:r>
+        <w:rPr>
+          <w:rStyle w:val="spellingerror"/>
+          <w:rFonts w:ascii="Calibri" w:hAnsi="Calibri" w:cs="Calibri"/>
+          <w:sz w:val="22"/>
+          <w:szCs w:val="22"/>
+          <w:lang w:val="uk-UA"/>
+        </w:rPr>
+        <w:t>Afterburner</w:t>
+      </w:r>
+      <w:proofErr w:type="spellEnd"/>
+      <w:r>
+        <w:rPr>
+          <w:rStyle w:val="spellingerror"/>
+          <w:rFonts w:ascii="Calibri" w:hAnsi="Calibri" w:cs="Calibri"/>
+          <w:sz w:val="22"/>
+          <w:szCs w:val="22"/>
+          <w:lang w:val="en-US"/>
+        </w:rPr>
+        <w:t xml:space="preserve"> (Win), </w:t>
+      </w:r>
+      <w:proofErr w:type="spellStart"/>
+      <w:r>
+        <w:rPr>
+          <w:rStyle w:val="spellingerror"/>
+          <w:rFonts w:ascii="Calibri" w:hAnsi="Calibri" w:cs="Calibri"/>
+          <w:sz w:val="22"/>
+          <w:szCs w:val="22"/>
+          <w:lang w:val="en-US"/>
+        </w:rPr>
+        <w:t>MangoHud</w:t>
+      </w:r>
+      <w:proofErr w:type="spellEnd"/>
+      <w:r>
+        <w:rPr>
+          <w:rStyle w:val="spellingerror"/>
+          <w:rFonts w:ascii="Calibri" w:hAnsi="Calibri" w:cs="Calibri"/>
+          <w:sz w:val="22"/>
+          <w:szCs w:val="22"/>
+          <w:lang w:val="en-US"/>
+        </w:rPr>
+        <w:t xml:space="preserve"> (Linux) (</w:t>
+      </w:r>
+      <w:hyperlink r:id="rId8" w:history="1">
+        <w:r>
+          <w:rPr>
+            <w:rStyle w:val="a4"/>
+            <w:rFonts w:ascii="Calibri" w:hAnsi="Calibri" w:cs="Calibri"/>
+            <w:sz w:val="22"/>
+            <w:szCs w:val="22"/>
+            <w:lang w:val="en-US"/>
+          </w:rPr>
+          <w:t>https://github.com/flightlessmango/MangoHud</w:t>
+        </w:r>
+      </w:hyperlink>
+      <w:r>
+        <w:rPr>
+          <w:rStyle w:val="spellingerror"/>
+          <w:rFonts w:ascii="Calibri" w:hAnsi="Calibri" w:cs="Calibri"/>
+          <w:sz w:val="22"/>
+          <w:szCs w:val="22"/>
+          <w:lang w:val="en-US"/>
+        </w:rPr>
+        <w:t>)</w:t>
+      </w:r>
+    </w:p>
+    <w:p>
+      <w:pPr>
+        <w:pStyle w:val="paragraph"/>
+        <w:spacing w:before="0" w:beforeAutospacing="0" w:after="0" w:afterAutospacing="0"/>
+        <w:ind w:left="1440"/>
+        <w:textAlignment w:val="baseline"/>
+        <w:rPr>
+          <w:rStyle w:val="spellingerror"/>
+          <w:rFonts w:ascii="Calibri" w:hAnsi="Calibri" w:cs="Calibri"/>
+          <w:sz w:val="22"/>
+          <w:szCs w:val="22"/>
+          <w:lang w:val="en-US"/>
+        </w:rPr>
+      </w:pPr>
     </w:p>
     <w:p>
       <w:pPr>
@@ -685,7 +1687,7 @@
 </file>
 
 <file path=word/endnotes.xml><?xml version="1.0" encoding="utf-8"?>
-<w:endnotes xmlns:ve="http://schemas.openxmlformats.org/markup-compatibility/2006" xmlns:o="urn:schemas-microsoft-com:office:office" xmlns:r="http://schemas.openxmlformats.org/officeDocument/2006/relationships" xmlns:m="http://schemas.openxmlformats.org/officeDocument/2006/math" xmlns:v="urn:schemas-microsoft-com:vml" xmlns:wp="http://schemas.openxmlformats.org/drawingml/2006/wordprocessingDrawing" xmlns:w10="urn:schemas-microsoft-com:office:word" xmlns:w="http://schemas.openxmlformats.org/wordprocessingml/2006/main" xmlns:wne="http://schemas.microsoft.com/office/word/2006/wordml">
+<w:endnotes xmlns:wpc="http://schemas.microsoft.com/office/word/2010/wordprocessingCanvas" xmlns:mc="http://schemas.openxmlformats.org/markup-compatibility/2006" xmlns:o="urn:schemas-microsoft-com:office:office" xmlns:r="http://schemas.openxmlformats.org/officeDocument/2006/relationships" xmlns:m="http://schemas.openxmlformats.org/officeDocument/2006/math" xmlns:v="urn:schemas-microsoft-com:vml" xmlns:wp14="http://schemas.microsoft.com/office/word/2010/wordprocessingDrawing" xmlns:wp="http://schemas.openxmlformats.org/drawingml/2006/wordprocessingDrawing" xmlns:w10="urn:schemas-microsoft-com:office:word" xmlns:w="http://schemas.openxmlformats.org/wordprocessingml/2006/main" xmlns:w14="http://schemas.microsoft.com/office/word/2010/wordml" xmlns:wpg="http://schemas.microsoft.com/office/word/2010/wordprocessingGroup" xmlns:wpi="http://schemas.microsoft.com/office/word/2010/wordprocessingInk" xmlns:wne="http://schemas.microsoft.com/office/word/2006/wordml" xmlns:wps="http://schemas.microsoft.com/office/word/2010/wordprocessingShape" mc:Ignorable="w14 wp14">
   <w:endnote w:type="separator" w:id="-1">
     <w:p>
       <w:r>
@@ -704,7 +1706,7 @@
 </file>
 
 <file path=word/footnotes.xml><?xml version="1.0" encoding="utf-8"?>
-<w:footnotes xmlns:ve="http://schemas.openxmlformats.org/markup-compatibility/2006" xmlns:o="urn:schemas-microsoft-com:office:office" xmlns:r="http://schemas.openxmlformats.org/officeDocument/2006/relationships" xmlns:m="http://schemas.openxmlformats.org/officeDocument/2006/math" xmlns:v="urn:schemas-microsoft-com:vml" xmlns:wp="http://schemas.openxmlformats.org/drawingml/2006/wordprocessingDrawing" xmlns:w10="urn:schemas-microsoft-com:office:word" xmlns:w="http://schemas.openxmlformats.org/wordprocessingml/2006/main" xmlns:wne="http://schemas.microsoft.com/office/word/2006/wordml">
+<w:footnotes xmlns:wpc="http://schemas.microsoft.com/office/word/2010/wordprocessingCanvas" xmlns:mc="http://schemas.openxmlformats.org/markup-compatibility/2006" xmlns:o="urn:schemas-microsoft-com:office:office" xmlns:r="http://schemas.openxmlformats.org/officeDocument/2006/relationships" xmlns:m="http://schemas.openxmlformats.org/officeDocument/2006/math" xmlns:v="urn:schemas-microsoft-com:vml" xmlns:wp14="http://schemas.microsoft.com/office/word/2010/wordprocessingDrawing" xmlns:wp="http://schemas.openxmlformats.org/drawingml/2006/wordprocessingDrawing" xmlns:w10="urn:schemas-microsoft-com:office:word" xmlns:w="http://schemas.openxmlformats.org/wordprocessingml/2006/main" xmlns:w14="http://schemas.microsoft.com/office/word/2010/wordml" xmlns:wpg="http://schemas.microsoft.com/office/word/2010/wordprocessingGroup" xmlns:wpi="http://schemas.microsoft.com/office/word/2010/wordprocessingInk" xmlns:wne="http://schemas.microsoft.com/office/word/2006/wordml" xmlns:wps="http://schemas.microsoft.com/office/word/2010/wordprocessingShape" mc:Ignorable="w14 wp14">
   <w:footnote w:type="separator" w:id="-1">
     <w:p>
       <w:r>
@@ -723,7 +1725,7 @@
 </file>
 
 <file path=word/numbering.xml><?xml version="1.0" encoding="utf-8"?>
-<w:numbering xmlns:ve="http://schemas.openxmlformats.org/markup-compatibility/2006" xmlns:o="urn:schemas-microsoft-com:office:office" xmlns:r="http://schemas.openxmlformats.org/officeDocument/2006/relationships" xmlns:m="http://schemas.openxmlformats.org/officeDocument/2006/math" xmlns:v="urn:schemas-microsoft-com:vml" xmlns:wp="http://schemas.openxmlformats.org/drawingml/2006/wordprocessingDrawing" xmlns:w10="urn:schemas-microsoft-com:office:word" xmlns:w="http://schemas.openxmlformats.org/wordprocessingml/2006/main" xmlns:wne="http://schemas.microsoft.com/office/word/2006/wordml">
+<w:numbering xmlns:wpc="http://schemas.microsoft.com/office/word/2010/wordprocessingCanvas" xmlns:mc="http://schemas.openxmlformats.org/markup-compatibility/2006" xmlns:o="urn:schemas-microsoft-com:office:office" xmlns:r="http://schemas.openxmlformats.org/officeDocument/2006/relationships" xmlns:m="http://schemas.openxmlformats.org/officeDocument/2006/math" xmlns:v="urn:schemas-microsoft-com:vml" xmlns:wp14="http://schemas.microsoft.com/office/word/2010/wordprocessingDrawing" xmlns:wp="http://schemas.openxmlformats.org/drawingml/2006/wordprocessingDrawing" xmlns:w10="urn:schemas-microsoft-com:office:word" xmlns:w="http://schemas.openxmlformats.org/wordprocessingml/2006/main" xmlns:w14="http://schemas.microsoft.com/office/word/2010/wordml" xmlns:wpg="http://schemas.microsoft.com/office/word/2010/wordprocessingGroup" xmlns:wpi="http://schemas.microsoft.com/office/word/2010/wordprocessingInk" xmlns:wne="http://schemas.microsoft.com/office/word/2006/wordml" xmlns:wps="http://schemas.microsoft.com/office/word/2010/wordprocessingShape" mc:Ignorable="w14 wp14">
   <w:abstractNum w:abstractNumId="0">
     <w:nsid w:val="0E7B2923"/>
     <w:multiLevelType w:val="hybridMultilevel"/>
@@ -969,7 +1971,7 @@
         <w:rFonts w:hint="default"/>
       </w:rPr>
     </w:lvl>
-    <w:lvl w:ilvl="1" w:tplc="04190019" w:tentative="1">
+    <w:lvl w:ilvl="1" w:tplc="04190019">
       <w:start w:val="1"/>
       <w:numFmt w:val="lowerLetter"/>
       <w:lvlText w:val="%2."/>
@@ -1877,7 +2879,7 @@
 </file>
 
 <file path=word/styles.xml><?xml version="1.0" encoding="utf-8"?>
-<w:styles xmlns:r="http://schemas.openxmlformats.org/officeDocument/2006/relationships" xmlns:w="http://schemas.openxmlformats.org/wordprocessingml/2006/main">
+<w:styles xmlns:mc="http://schemas.openxmlformats.org/markup-compatibility/2006" xmlns:r="http://schemas.openxmlformats.org/officeDocument/2006/relationships" xmlns:w="http://schemas.openxmlformats.org/wordprocessingml/2006/main" xmlns:w14="http://schemas.microsoft.com/office/word/2010/wordml" mc:Ignorable="w14">
   <w:docDefaults>
     <w:rPrDefault>
       <w:rPr>
@@ -2036,7 +3038,6 @@
     <w:uiPriority w:val="99"/>
     <w:semiHidden/>
     <w:unhideWhenUsed/>
-    <w:qFormat/>
     <w:tblPr>
       <w:tblInd w:w="0" w:type="dxa"/>
       <w:tblCellMar>
@@ -2184,6 +3185,196 @@
     <w:name w:val="contextualspellingandgrammarerror"/>
     <w:basedOn w:val="a0"/>
     <w:rsid w:val="005949D9"/>
+  </w:style>
+</w:styles>
+</file>
+
+<file path=word/stylesWithEffects.xml><?xml version="1.0" encoding="utf-8"?>
+<w:styles xmlns:wpc="http://schemas.microsoft.com/office/word/2010/wordprocessingCanvas" xmlns:mc="http://schemas.openxmlformats.org/markup-compatibility/2006" xmlns:o="urn:schemas-microsoft-com:office:office" xmlns:r="http://schemas.openxmlformats.org/officeDocument/2006/relationships" xmlns:m="http://schemas.openxmlformats.org/officeDocument/2006/math" xmlns:v="urn:schemas-microsoft-com:vml" xmlns:wp14="http://schemas.microsoft.com/office/word/2010/wordprocessingDrawing" xmlns:wp="http://schemas.openxmlformats.org/drawingml/2006/wordprocessingDrawing" xmlns:w10="urn:schemas-microsoft-com:office:word" xmlns:w="http://schemas.openxmlformats.org/wordprocessingml/2006/main" xmlns:w14="http://schemas.microsoft.com/office/word/2010/wordml" xmlns:wpg="http://schemas.microsoft.com/office/word/2010/wordprocessingGroup" xmlns:wpi="http://schemas.microsoft.com/office/word/2010/wordprocessingInk" xmlns:wne="http://schemas.microsoft.com/office/word/2006/wordml" xmlns:wps="http://schemas.microsoft.com/office/word/2010/wordprocessingShape" mc:Ignorable="w14 wp14">
+  <w:docDefaults>
+    <w:rPrDefault>
+      <w:rPr>
+        <w:rFonts w:asciiTheme="minorHAnsi" w:eastAsiaTheme="minorEastAsia" w:hAnsiTheme="minorHAnsi" w:cstheme="minorBidi"/>
+        <w:sz w:val="22"/>
+        <w:szCs w:val="22"/>
+        <w:lang w:val="ru-RU" w:eastAsia="ru-RU" w:bidi="ar-SA"/>
+      </w:rPr>
+    </w:rPrDefault>
+    <w:pPrDefault>
+      <w:pPr>
+        <w:spacing w:after="200" w:line="276" w:lineRule="auto"/>
+      </w:pPr>
+    </w:pPrDefault>
+  </w:docDefaults>
+  <w:latentStyles w:defLockedState="0" w:defUIPriority="99" w:defSemiHidden="1" w:defUnhideWhenUsed="1" w:defQFormat="0" w:count="267">
+    <w:lsdException w:name="Normal" w:semiHidden="0" w:uiPriority="0" w:unhideWhenUsed="0" w:qFormat="1"/>
+    <w:lsdException w:name="heading 1" w:semiHidden="0" w:uiPriority="9" w:unhideWhenUsed="0" w:qFormat="1"/>
+    <w:lsdException w:name="heading 2" w:uiPriority="9" w:qFormat="1"/>
+    <w:lsdException w:name="heading 3" w:uiPriority="9" w:qFormat="1"/>
+    <w:lsdException w:name="heading 4" w:uiPriority="9" w:qFormat="1"/>
+    <w:lsdException w:name="heading 5" w:uiPriority="9" w:qFormat="1"/>
+    <w:lsdException w:name="heading 6" w:uiPriority="9" w:qFormat="1"/>
+    <w:lsdException w:name="heading 7" w:uiPriority="9" w:qFormat="1"/>
+    <w:lsdException w:name="heading 8" w:uiPriority="9" w:qFormat="1"/>
+    <w:lsdException w:name="heading 9" w:uiPriority="9" w:qFormat="1"/>
+    <w:lsdException w:name="toc 1" w:uiPriority="39"/>
+    <w:lsdException w:name="toc 2" w:uiPriority="39"/>
+    <w:lsdException w:name="toc 3" w:uiPriority="39"/>
+    <w:lsdException w:name="toc 4" w:uiPriority="39"/>
+    <w:lsdException w:name="toc 5" w:uiPriority="39"/>
+    <w:lsdException w:name="toc 6" w:uiPriority="39"/>
+    <w:lsdException w:name="toc 7" w:uiPriority="39"/>
+    <w:lsdException w:name="toc 8" w:uiPriority="39"/>
+    <w:lsdException w:name="toc 9" w:uiPriority="39"/>
+    <w:lsdException w:name="caption" w:uiPriority="35" w:qFormat="1"/>
+    <w:lsdException w:name="Title" w:semiHidden="0" w:uiPriority="10" w:unhideWhenUsed="0" w:qFormat="1"/>
+    <w:lsdException w:name="Default Paragraph Font" w:uiPriority="1"/>
+    <w:lsdException w:name="Subtitle" w:semiHidden="0" w:uiPriority="11" w:unhideWhenUsed="0" w:qFormat="1"/>
+    <w:lsdException w:name="Strong" w:semiHidden="0" w:uiPriority="22" w:unhideWhenUsed="0" w:qFormat="1"/>
+    <w:lsdException w:name="Emphasis" w:semiHidden="0" w:uiPriority="20" w:unhideWhenUsed="0" w:qFormat="1"/>
+    <w:lsdException w:name="Table Grid" w:semiHidden="0" w:uiPriority="59" w:unhideWhenUsed="0"/>
+    <w:lsdException w:name="Placeholder Text" w:unhideWhenUsed="0"/>
+    <w:lsdException w:name="No Spacing" w:semiHidden="0" w:uiPriority="1" w:unhideWhenUsed="0" w:qFormat="1"/>
+    <w:lsdException w:name="Light Shading" w:semiHidden="0" w:uiPriority="60" w:unhideWhenUsed="0"/>
+    <w:lsdException w:name="Light List" w:semiHidden="0" w:uiPriority="61" w:unhideWhenUsed="0"/>
+    <w:lsdException w:name="Light Grid" w:semiHidden="0" w:uiPriority="62" w:unhideWhenUsed="0"/>
+    <w:lsdException w:name="Medium Shading 1" w:semiHidden="0" w:uiPriority="63" w:unhideWhenUsed="0"/>
+    <w:lsdException w:name="Medium Shading 2" w:semiHidden="0" w:uiPriority="64" w:unhideWhenUsed="0"/>
+    <w:lsdException w:name="Medium List 1" w:semiHidden="0" w:uiPriority="65" w:unhideWhenUsed="0"/>
+    <w:lsdException w:name="Medium List 2" w:semiHidden="0" w:uiPriority="66" w:unhideWhenUsed="0"/>
+    <w:lsdException w:name="Medium Grid 1" w:semiHidden="0" w:uiPriority="67" w:unhideWhenUsed="0"/>
+    <w:lsdException w:name="Medium Grid 2" w:semiHidden="0" w:uiPriority="68" w:unhideWhenUsed="0"/>
+    <w:lsdException w:name="Medium Grid 3" w:semiHidden="0" w:uiPriority="69" w:unhideWhenUsed="0"/>
+    <w:lsdException w:name="Dark List" w:semiHidden="0" w:uiPriority="70" w:unhideWhenUsed="0"/>
+    <w:lsdException w:name="Colorful Shading" w:semiHidden="0" w:uiPriority="71" w:unhideWhenUsed="0"/>
+    <w:lsdException w:name="Colorful List" w:semiHidden="0" w:uiPriority="72" w:unhideWhenUsed="0"/>
+    <w:lsdException w:name="Colorful Grid" w:semiHidden="0" w:uiPriority="73" w:unhideWhenUsed="0"/>
+    <w:lsdException w:name="Light Shading Accent 1" w:semiHidden="0" w:uiPriority="60" w:unhideWhenUsed="0"/>
+    <w:lsdException w:name="Light List Accent 1" w:semiHidden="0" w:uiPriority="61" w:unhideWhenUsed="0"/>
+    <w:lsdException w:name="Light Grid Accent 1" w:semiHidden="0" w:uiPriority="62" w:unhideWhenUsed="0"/>
+    <w:lsdException w:name="Medium Shading 1 Accent 1" w:semiHidden="0" w:uiPriority="63" w:unhideWhenUsed="0"/>
+    <w:lsdException w:name="Medium Shading 2 Accent 1" w:semiHidden="0" w:uiPriority="64" w:unhideWhenUsed="0"/>
+    <w:lsdException w:name="Medium List 1 Accent 1" w:semiHidden="0" w:uiPriority="65" w:unhideWhenUsed="0"/>
+    <w:lsdException w:name="Revision" w:unhideWhenUsed="0"/>
+    <w:lsdException w:name="List Paragraph" w:semiHidden="0" w:uiPriority="34" w:unhideWhenUsed="0" w:qFormat="1"/>
+    <w:lsdException w:name="Quote" w:semiHidden="0" w:uiPriority="29" w:unhideWhenUsed="0" w:qFormat="1"/>
+    <w:lsdException w:name="Intense Quote" w:semiHidden="0" w:uiPriority="30" w:unhideWhenUsed="0" w:qFormat="1"/>
+    <w:lsdException w:name="Medium List 2 Accent 1" w:semiHidden="0" w:uiPriority="66" w:unhideWhenUsed="0"/>
+    <w:lsdException w:name="Medium Grid 1 Accent 1" w:semiHidden="0" w:uiPriority="67" w:unhideWhenUsed="0"/>
+    <w:lsdException w:name="Medium Grid 2 Accent 1" w:semiHidden="0" w:uiPriority="68" w:unhideWhenUsed="0"/>
+    <w:lsdException w:name="Medium Grid 3 Accent 1" w:semiHidden="0" w:uiPriority="69" w:unhideWhenUsed="0"/>
+    <w:lsdException w:name="Dark List Accent 1" w:semiHidden="0" w:uiPriority="70" w:unhideWhenUsed="0"/>
+    <w:lsdException w:name="Colorful Shading Accent 1" w:semiHidden="0" w:uiPriority="71" w:unhideWhenUsed="0"/>
+    <w:lsdException w:name="Colorful List Accent 1" w:semiHidden="0" w:uiPriority="72" w:unhideWhenUsed="0"/>
+    <w:lsdException w:name="Colorful Grid Accent 1" w:semiHidden="0" w:uiPriority="73" w:unhideWhenUsed="0"/>
+    <w:lsdException w:name="Light Shading Accent 2" w:semiHidden="0" w:uiPriority="60" w:unhideWhenUsed="0"/>
+    <w:lsdException w:name="Light List Accent 2" w:semiHidden="0" w:uiPriority="61" w:unhideWhenUsed="0"/>
+    <w:lsdException w:name="Light Grid Accent 2" w:semiHidden="0" w:uiPriority="62" w:unhideWhenUsed="0"/>
+    <w:lsdException w:name="Medium Shading 1 Accent 2" w:semiHidden="0" w:uiPriority="63" w:unhideWhenUsed="0"/>
+    <w:lsdException w:name="Medium Shading 2 Accent 2" w:semiHidden="0" w:uiPriority="64" w:unhideWhenUsed="0"/>
+    <w:lsdException w:name="Medium List 1 Accent 2" w:semiHidden="0" w:uiPriority="65" w:unhideWhenUsed="0"/>
+    <w:lsdException w:name="Medium List 2 Accent 2" w:semiHidden="0" w:uiPriority="66" w:unhideWhenUsed="0"/>
+    <w:lsdException w:name="Medium Grid 1 Accent 2" w:semiHidden="0" w:uiPriority="67" w:unhideWhenUsed="0"/>
+    <w:lsdException w:name="Medium Grid 2 Accent 2" w:semiHidden="0" w:uiPriority="68" w:unhideWhenUsed="0"/>
+    <w:lsdException w:name="Medium Grid 3 Accent 2" w:semiHidden="0" w:uiPriority="69" w:unhideWhenUsed="0"/>
+    <w:lsdException w:name="Dark List Accent 2" w:semiHidden="0" w:uiPriority="70" w:unhideWhenUsed="0"/>
+    <w:lsdException w:name="Colorful Shading Accent 2" w:semiHidden="0" w:uiPriority="71" w:unhideWhenUsed="0"/>
+    <w:lsdException w:name="Colorful List Accent 2" w:semiHidden="0" w:uiPriority="72" w:unhideWhenUsed="0"/>
+    <w:lsdException w:name="Colorful Grid Accent 2" w:semiHidden="0" w:uiPriority="73" w:unhideWhenUsed="0"/>
+    <w:lsdException w:name="Light Shading Accent 3" w:semiHidden="0" w:uiPriority="60" w:unhideWhenUsed="0"/>
+    <w:lsdException w:name="Light List Accent 3" w:semiHidden="0" w:uiPriority="61" w:unhideWhenUsed="0"/>
+    <w:lsdException w:name="Light Grid Accent 3" w:semiHidden="0" w:uiPriority="62" w:unhideWhenUsed="0"/>
+    <w:lsdException w:name="Medium Shading 1 Accent 3" w:semiHidden="0" w:uiPriority="63" w:unhideWhenUsed="0"/>
+    <w:lsdException w:name="Medium Shading 2 Accent 3" w:semiHidden="0" w:uiPriority="64" w:unhideWhenUsed="0"/>
+    <w:lsdException w:name="Medium List 1 Accent 3" w:semiHidden="0" w:uiPriority="65" w:unhideWhenUsed="0"/>
+    <w:lsdException w:name="Medium List 2 Accent 3" w:semiHidden="0" w:uiPriority="66" w:unhideWhenUsed="0"/>
+    <w:lsdException w:name="Medium Grid 1 Accent 3" w:semiHidden="0" w:uiPriority="67" w:unhideWhenUsed="0"/>
+    <w:lsdException w:name="Medium Grid 2 Accent 3" w:semiHidden="0" w:uiPriority="68" w:unhideWhenUsed="0"/>
+    <w:lsdException w:name="Medium Grid 3 Accent 3" w:semiHidden="0" w:uiPriority="69" w:unhideWhenUsed="0"/>
+    <w:lsdException w:name="Dark List Accent 3" w:semiHidden="0" w:uiPriority="70" w:unhideWhenUsed="0"/>
+    <w:lsdException w:name="Colorful Shading Accent 3" w:semiHidden="0" w:uiPriority="71" w:unhideWhenUsed="0"/>
+    <w:lsdException w:name="Colorful List Accent 3" w:semiHidden="0" w:uiPriority="72" w:unhideWhenUsed="0"/>
+    <w:lsdException w:name="Colorful Grid Accent 3" w:semiHidden="0" w:uiPriority="73" w:unhideWhenUsed="0"/>
+    <w:lsdException w:name="Light Shading Accent 4" w:semiHidden="0" w:uiPriority="60" w:unhideWhenUsed="0"/>
+    <w:lsdException w:name="Light List Accent 4" w:semiHidden="0" w:uiPriority="61" w:unhideWhenUsed="0"/>
+    <w:lsdException w:name="Light Grid Accent 4" w:semiHidden="0" w:uiPriority="62" w:unhideWhenUsed="0"/>
+    <w:lsdException w:name="Medium Shading 1 Accent 4" w:semiHidden="0" w:uiPriority="63" w:unhideWhenUsed="0"/>
+    <w:lsdException w:name="Medium Shading 2 Accent 4" w:semiHidden="0" w:uiPriority="64" w:unhideWhenUsed="0"/>
+    <w:lsdException w:name="Medium List 1 Accent 4" w:semiHidden="0" w:uiPriority="65" w:unhideWhenUsed="0"/>
+    <w:lsdException w:name="Medium List 2 Accent 4" w:semiHidden="0" w:uiPriority="66" w:unhideWhenUsed="0"/>
+    <w:lsdException w:name="Medium Grid 1 Accent 4" w:semiHidden="0" w:uiPriority="67" w:unhideWhenUsed="0"/>
+    <w:lsdException w:name="Medium Grid 2 Accent 4" w:semiHidden="0" w:uiPriority="68" w:unhideWhenUsed="0"/>
+    <w:lsdException w:name="Medium Grid 3 Accent 4" w:semiHidden="0" w:uiPriority="69" w:unhideWhenUsed="0"/>
+    <w:lsdException w:name="Dark List Accent 4" w:semiHidden="0" w:uiPriority="70" w:unhideWhenUsed="0"/>
+    <w:lsdException w:name="Colorful Shading Accent 4" w:semiHidden="0" w:uiPriority="71" w:unhideWhenUsed="0"/>
+    <w:lsdException w:name="Colorful List Accent 4" w:semiHidden="0" w:uiPriority="72" w:unhideWhenUsed="0"/>
+    <w:lsdException w:name="Colorful Grid Accent 4" w:semiHidden="0" w:uiPriority="73" w:unhideWhenUsed="0"/>
+    <w:lsdException w:name="Light Shading Accent 5" w:semiHidden="0" w:uiPriority="60" w:unhideWhenUsed="0"/>
+    <w:lsdException w:name="Light List Accent 5" w:semiHidden="0" w:uiPriority="61" w:unhideWhenUsed="0"/>
+    <w:lsdException w:name="Light Grid Accent 5" w:semiHidden="0" w:uiPriority="62" w:unhideWhenUsed="0"/>
+    <w:lsdException w:name="Medium Shading 1 Accent 5" w:semiHidden="0" w:uiPriority="63" w:unhideWhenUsed="0"/>
+    <w:lsdException w:name="Medium Shading 2 Accent 5" w:semiHidden="0" w:uiPriority="64" w:unhideWhenUsed="0"/>
+    <w:lsdException w:name="Medium List 1 Accent 5" w:semiHidden="0" w:uiPriority="65" w:unhideWhenUsed="0"/>
+    <w:lsdException w:name="Medium List 2 Accent 5" w:semiHidden="0" w:uiPriority="66" w:unhideWhenUsed="0"/>
+    <w:lsdException w:name="Medium Grid 1 Accent 5" w:semiHidden="0" w:uiPriority="67" w:unhideWhenUsed="0"/>
+    <w:lsdException w:name="Medium Grid 2 Accent 5" w:semiHidden="0" w:uiPriority="68" w:unhideWhenUsed="0"/>
+    <w:lsdException w:name="Medium Grid 3 Accent 5" w:semiHidden="0" w:uiPriority="69" w:unhideWhenUsed="0"/>
+    <w:lsdException w:name="Dark List Accent 5" w:semiHidden="0" w:uiPriority="70" w:unhideWhenUsed="0"/>
+    <w:lsdException w:name="Colorful Shading Accent 5" w:semiHidden="0" w:uiPriority="71" w:unhideWhenUsed="0"/>
+    <w:lsdException w:name="Colorful List Accent 5" w:semiHidden="0" w:uiPriority="72" w:unhideWhenUsed="0"/>
+    <w:lsdException w:name="Colorful Grid Accent 5" w:semiHidden="0" w:uiPriority="73" w:unhideWhenUsed="0"/>
+    <w:lsdException w:name="Light Shading Accent 6" w:semiHidden="0" w:uiPriority="60" w:unhideWhenUsed="0"/>
+    <w:lsdException w:name="Light List Accent 6" w:semiHidden="0" w:uiPriority="61" w:unhideWhenUsed="0"/>
+    <w:lsdException w:name="Light Grid Accent 6" w:semiHidden="0" w:uiPriority="62" w:unhideWhenUsed="0"/>
+    <w:lsdException w:name="Medium Shading 1 Accent 6" w:semiHidden="0" w:uiPriority="63" w:unhideWhenUsed="0"/>
+    <w:lsdException w:name="Medium Shading 2 Accent 6" w:semiHidden="0" w:uiPriority="64" w:unhideWhenUsed="0"/>
+    <w:lsdException w:name="Medium List 1 Accent 6" w:semiHidden="0" w:uiPriority="65" w:unhideWhenUsed="0"/>
+    <w:lsdException w:name="Medium List 2 Accent 6" w:semiHidden="0" w:uiPriority="66" w:unhideWhenUsed="0"/>
+    <w:lsdException w:name="Medium Grid 1 Accent 6" w:semiHidden="0" w:uiPriority="67" w:unhideWhenUsed="0"/>
+    <w:lsdException w:name="Medium Grid 2 Accent 6" w:semiHidden="0" w:uiPriority="68" w:unhideWhenUsed="0"/>
+    <w:lsdException w:name="Medium Grid 3 Accent 6" w:semiHidden="0" w:uiPriority="69" w:unhideWhenUsed="0"/>
+    <w:lsdException w:name="Dark List Accent 6" w:semiHidden="0" w:uiPriority="70" w:unhideWhenUsed="0"/>
+    <w:lsdException w:name="Colorful Shading Accent 6" w:semiHidden="0" w:uiPriority="71" w:unhideWhenUsed="0"/>
+    <w:lsdException w:name="Colorful List Accent 6" w:semiHidden="0" w:uiPriority="72" w:unhideWhenUsed="0"/>
+    <w:lsdException w:name="Colorful Grid Accent 6" w:semiHidden="0" w:uiPriority="73" w:unhideWhenUsed="0"/>
+    <w:lsdException w:name="Subtle Emphasis" w:semiHidden="0" w:uiPriority="19" w:unhideWhenUsed="0" w:qFormat="1"/>
+    <w:lsdException w:name="Intense Emphasis" w:semiHidden="0" w:uiPriority="21" w:unhideWhenUsed="0" w:qFormat="1"/>
+    <w:lsdException w:name="Subtle Reference" w:semiHidden="0" w:uiPriority="31" w:unhideWhenUsed="0" w:qFormat="1"/>
+    <w:lsdException w:name="Intense Reference" w:semiHidden="0" w:uiPriority="32" w:unhideWhenUsed="0" w:qFormat="1"/>
+    <w:lsdException w:name="Book Title" w:semiHidden="0" w:uiPriority="33" w:unhideWhenUsed="0" w:qFormat="1"/>
+    <w:lsdException w:name="Bibliography" w:uiPriority="37"/>
+    <w:lsdException w:name="TOC Heading" w:uiPriority="39" w:qFormat="1"/>
+  </w:latentStyles>
+  <w:style w:type="paragraph" w:default="1" w:styleId="a">
+    <w:name w:val="Normal"/>
+    <w:qFormat/>
+  </w:style>
+  <w:style w:type="character" w:default="1" w:styleId="a0">
+    <w:name w:val="Default Paragraph Font"/>
+    <w:uiPriority w:val="1"/>
+    <w:semiHidden/>
+    <w:unhideWhenUsed/>
+  </w:style>
+  <w:style w:type="table" w:default="1" w:styleId="a1">
+    <w:name w:val="Normal Table"/>
+    <w:uiPriority w:val="99"/>
+    <w:semiHidden/>
+    <w:unhideWhenUsed/>
+    <w:tblPr>
+      <w:tblInd w:w="0" w:type="dxa"/>
+      <w:tblCellMar>
+        <w:top w:w="0" w:type="dxa"/>
+        <w:left w:w="108" w:type="dxa"/>
+        <w:bottom w:w="0" w:type="dxa"/>
+        <w:right w:w="108" w:type="dxa"/>
+      </w:tblCellMar>
+    </w:tblPr>
+  </w:style>
+  <w:style w:type="numbering" w:default="1" w:styleId="a2">
+    <w:name w:val="No List"/>
+    <w:uiPriority w:val="99"/>
+    <w:semiHidden/>
+    <w:unhideWhenUsed/>
   </w:style>
 </w:styles>
 </file>

</xml_diff>

<commit_message>
update - add gifs and new linux os
</commit_message>
<xml_diff>
--- a/Lesson1/Lab1.docx
+++ b/Lesson1/Lab1.docx
@@ -403,18 +403,7 @@
           <w:szCs w:val="22"/>
           <w:lang w:val="uk-UA"/>
         </w:rPr>
-        <w:t>використати, хоча б одну з програм</w:t>
-      </w:r>
-      <w:r>
-        <w:rPr>
-          <w:rStyle w:val="spellingerror"/>
-          <w:rFonts w:ascii="Calibri" w:hAnsi="Calibri" w:cs="Calibri"/>
-          <w:b/>
-          <w:sz w:val="22"/>
-          <w:szCs w:val="22"/>
-          <w:lang w:val="uk-UA"/>
-        </w:rPr>
-        <w:t>:</w:t>
+        <w:t>використати, хоча б одну з програм:</w:t>
       </w:r>
       <w:r>
         <w:rPr>
@@ -829,6 +818,16 @@
         </w:rPr>
         <w:t xml:space="preserve"> </w:t>
       </w:r>
+      <w:r>
+        <w:rPr>
+          <w:rStyle w:val="spellingerror"/>
+          <w:rFonts w:ascii="Calibri" w:hAnsi="Calibri" w:cs="Calibri"/>
+          <w:sz w:val="22"/>
+          <w:szCs w:val="22"/>
+          <w:lang w:val="en-US"/>
+        </w:rPr>
+        <w:t xml:space="preserve"> </w:t>
+      </w:r>
     </w:p>
     <w:p>
       <w:pPr>
@@ -917,6 +916,16 @@
         </w:rPr>
         <w:t xml:space="preserve">, </w:t>
       </w:r>
+      <w:r>
+        <w:rPr>
+          <w:rStyle w:val="spellingerror"/>
+          <w:rFonts w:ascii="Calibri" w:hAnsi="Calibri" w:cs="Calibri"/>
+          <w:sz w:val="22"/>
+          <w:szCs w:val="22"/>
+          <w:lang w:val="en-US"/>
+        </w:rPr>
+        <w:t xml:space="preserve"> </w:t>
+      </w:r>
     </w:p>
     <w:p>
       <w:pPr>
@@ -955,6 +964,16 @@
         </w:rPr>
         <w:t xml:space="preserve">, </w:t>
       </w:r>
+      <w:r>
+        <w:rPr>
+          <w:rStyle w:val="spellingerror"/>
+          <w:rFonts w:ascii="Calibri" w:hAnsi="Calibri" w:cs="Calibri"/>
+          <w:sz w:val="22"/>
+          <w:szCs w:val="22"/>
+          <w:lang w:val="en-US"/>
+        </w:rPr>
+        <w:t xml:space="preserve"> </w:t>
+      </w:r>
     </w:p>
     <w:p>
       <w:pPr>
@@ -1085,6 +1104,16 @@
         </w:rPr>
         <w:t xml:space="preserve">, </w:t>
       </w:r>
+      <w:r>
+        <w:rPr>
+          <w:rStyle w:val="spellingerror"/>
+          <w:rFonts w:ascii="Calibri" w:hAnsi="Calibri" w:cs="Calibri"/>
+          <w:sz w:val="22"/>
+          <w:szCs w:val="22"/>
+          <w:lang w:val="en-US"/>
+        </w:rPr>
+        <w:t xml:space="preserve"> </w:t>
+      </w:r>
     </w:p>
     <w:p>
       <w:pPr>
@@ -1135,8 +1164,16 @@
         </w:rPr>
         <w:t xml:space="preserve"> </w:t>
       </w:r>
-      <w:bookmarkStart w:id="0" w:name="_GoBack"/>
-      <w:bookmarkEnd w:id="0"/>
+      <w:r>
+        <w:rPr>
+          <w:rStyle w:val="spellingerror"/>
+          <w:rFonts w:ascii="Calibri" w:hAnsi="Calibri" w:cs="Calibri"/>
+          <w:sz w:val="22"/>
+          <w:szCs w:val="22"/>
+          <w:lang w:val="en-US"/>
+        </w:rPr>
+        <w:t xml:space="preserve"> </w:t>
+      </w:r>
     </w:p>
     <w:p>
       <w:pPr>
@@ -1147,6 +1184,7 @@
         <w:rPr>
           <w:rStyle w:val="spellingerror"/>
           <w:rFonts w:ascii="Calibri" w:hAnsi="Calibri" w:cs="Calibri"/>
+          <w:b/>
           <w:sz w:val="22"/>
           <w:szCs w:val="22"/>
           <w:lang w:val="en-US"/>
@@ -1157,6 +1195,7 @@
         <w:rPr>
           <w:rStyle w:val="spellingerror"/>
           <w:rFonts w:ascii="Calibri" w:hAnsi="Calibri" w:cs="Calibri"/>
+          <w:b/>
           <w:sz w:val="22"/>
           <w:szCs w:val="22"/>
           <w:lang w:val="uk-UA"/>
@@ -1168,19 +1207,21 @@
         <w:rPr>
           <w:rStyle w:val="spellingerror"/>
           <w:rFonts w:ascii="Calibri" w:hAnsi="Calibri" w:cs="Calibri"/>
-          <w:sz w:val="22"/>
-          <w:szCs w:val="22"/>
-          <w:lang w:val="uk-UA"/>
-        </w:rPr>
-        <w:t>:</w:t>
-      </w:r>
-      <w:r>
-        <w:rPr>
-          <w:rStyle w:val="spellingerror"/>
-          <w:rFonts w:ascii="Calibri" w:hAnsi="Calibri" w:cs="Calibri"/>
-          <w:sz w:val="22"/>
-          <w:szCs w:val="22"/>
-          <w:lang w:val="uk-UA"/>
+          <w:b/>
+          <w:sz w:val="22"/>
+          <w:szCs w:val="22"/>
+          <w:lang w:val="uk-UA"/>
+        </w:rPr>
+        <w:t xml:space="preserve">: </w:t>
+      </w:r>
+      <w:r>
+        <w:rPr>
+          <w:rStyle w:val="spellingerror"/>
+          <w:rFonts w:ascii="Calibri" w:hAnsi="Calibri" w:cs="Calibri"/>
+          <w:b/>
+          <w:sz w:val="22"/>
+          <w:szCs w:val="22"/>
+          <w:lang w:val="en-US"/>
         </w:rPr>
         <w:t xml:space="preserve"> </w:t>
       </w:r>
@@ -1306,6 +1347,16 @@
         </w:rPr>
         <w:t xml:space="preserve"> </w:t>
       </w:r>
+      <w:r>
+        <w:rPr>
+          <w:rStyle w:val="spellingerror"/>
+          <w:rFonts w:ascii="Calibri" w:hAnsi="Calibri" w:cs="Calibri"/>
+          <w:sz w:val="22"/>
+          <w:szCs w:val="22"/>
+          <w:lang w:val="en-US"/>
+        </w:rPr>
+        <w:t xml:space="preserve"> </w:t>
+      </w:r>
     </w:p>
     <w:p>
       <w:pPr>
@@ -1412,6 +1463,16 @@
         </w:rPr>
         <w:t xml:space="preserve"> </w:t>
       </w:r>
+      <w:r>
+        <w:rPr>
+          <w:rStyle w:val="spellingerror"/>
+          <w:rFonts w:ascii="Calibri" w:hAnsi="Calibri" w:cs="Calibri"/>
+          <w:sz w:val="22"/>
+          <w:szCs w:val="22"/>
+          <w:lang w:val="en-US"/>
+        </w:rPr>
+        <w:t xml:space="preserve"> </w:t>
+      </w:r>
     </w:p>
     <w:p>
       <w:pPr>
@@ -1422,43 +1483,52 @@
         <w:rPr>
           <w:rStyle w:val="spellingerror"/>
           <w:rFonts w:ascii="Calibri" w:hAnsi="Calibri" w:cs="Calibri"/>
-          <w:sz w:val="22"/>
-          <w:szCs w:val="22"/>
-          <w:lang w:val="en-US"/>
-        </w:rPr>
-      </w:pPr>
-      <w:r>
-        <w:rPr>
-          <w:rStyle w:val="spellingerror"/>
-          <w:rFonts w:ascii="Calibri" w:hAnsi="Calibri" w:cs="Calibri"/>
-          <w:sz w:val="22"/>
-          <w:szCs w:val="22"/>
-          <w:lang w:val="en-US"/>
-        </w:rPr>
-        <w:t>Monitoring</w:t>
-      </w:r>
-      <w:proofErr w:type="gramStart"/>
-      <w:r>
-        <w:rPr>
-          <w:rStyle w:val="spellingerror"/>
-          <w:rFonts w:ascii="Calibri" w:hAnsi="Calibri" w:cs="Calibri"/>
-          <w:sz w:val="22"/>
-          <w:szCs w:val="22"/>
-          <w:lang w:val="en-US"/>
-        </w:rPr>
-        <w:t>:</w:t>
-      </w:r>
-      <w:proofErr w:type="gramEnd"/>
-      <w:r>
-        <w:rPr>
-          <w:rStyle w:val="spellingerror"/>
-          <w:rFonts w:ascii="Calibri" w:hAnsi="Calibri" w:cs="Calibri"/>
-          <w:sz w:val="22"/>
-          <w:szCs w:val="22"/>
-          <w:lang w:val="en-US"/>
-        </w:rPr>
-        <w:br/>
-      </w:r>
+          <w:b/>
+          <w:sz w:val="22"/>
+          <w:szCs w:val="22"/>
+          <w:lang w:val="en-US"/>
+        </w:rPr>
+      </w:pPr>
+      <w:r>
+        <w:rPr>
+          <w:rStyle w:val="spellingerror"/>
+          <w:rFonts w:ascii="Calibri" w:hAnsi="Calibri" w:cs="Calibri"/>
+          <w:b/>
+          <w:sz w:val="22"/>
+          <w:szCs w:val="22"/>
+          <w:lang w:val="en-US"/>
+        </w:rPr>
+        <w:t>Monitoring:</w:t>
+      </w:r>
+      <w:r>
+        <w:rPr>
+          <w:rStyle w:val="spellingerror"/>
+          <w:rFonts w:ascii="Calibri" w:hAnsi="Calibri" w:cs="Calibri"/>
+          <w:b/>
+          <w:sz w:val="22"/>
+          <w:szCs w:val="22"/>
+          <w:lang w:val="en-US"/>
+        </w:rPr>
+        <w:t xml:space="preserve"> </w:t>
+      </w:r>
+    </w:p>
+    <w:p>
+      <w:pPr>
+        <w:pStyle w:val="paragraph"/>
+        <w:numPr>
+          <w:ilvl w:val="1"/>
+          <w:numId w:val="10"/>
+        </w:numPr>
+        <w:spacing w:before="0" w:beforeAutospacing="0" w:after="0" w:afterAutospacing="0"/>
+        <w:textAlignment w:val="baseline"/>
+        <w:rPr>
+          <w:rStyle w:val="spellingerror"/>
+          <w:rFonts w:ascii="Calibri" w:hAnsi="Calibri" w:cs="Calibri"/>
+          <w:sz w:val="22"/>
+          <w:szCs w:val="22"/>
+          <w:lang w:val="en-US"/>
+        </w:rPr>
+      </w:pPr>
       <w:r>
         <w:rPr>
           <w:rStyle w:val="spellingerror"/>
@@ -1511,7 +1581,27 @@
           <w:szCs w:val="22"/>
           <w:lang w:val="en-US"/>
         </w:rPr>
-        <w:t xml:space="preserve"> (Linux) (</w:t>
+        <w:t xml:space="preserve"> (Linux) </w:t>
+      </w:r>
+      <w:r>
+        <w:rPr>
+          <w:rStyle w:val="spellingerror"/>
+          <w:rFonts w:ascii="Calibri" w:hAnsi="Calibri" w:cs="Calibri"/>
+          <w:sz w:val="22"/>
+          <w:szCs w:val="22"/>
+          <w:lang w:val="en-US"/>
+        </w:rPr>
+        <w:t xml:space="preserve"> </w:t>
+      </w:r>
+      <w:r>
+        <w:rPr>
+          <w:rStyle w:val="spellingerror"/>
+          <w:rFonts w:ascii="Calibri" w:hAnsi="Calibri" w:cs="Calibri"/>
+          <w:sz w:val="22"/>
+          <w:szCs w:val="22"/>
+          <w:lang w:val="en-US"/>
+        </w:rPr>
+        <w:t>(</w:t>
       </w:r>
       <w:hyperlink r:id="rId8" w:history="1">
         <w:r>
@@ -1586,7 +1676,19 @@
           <w:szCs w:val="22"/>
           <w:lang w:val="en-US"/>
         </w:rPr>
-        <w:t>Unix</w:t>
+        <w:t>Un</w:t>
+      </w:r>
+      <w:bookmarkStart w:id="0" w:name="_GoBack"/>
+      <w:bookmarkEnd w:id="0"/>
+      <w:r>
+        <w:rPr>
+          <w:rStyle w:val="spellingerror"/>
+          <w:rFonts w:ascii="Calibri" w:eastAsia="+mn-ea" w:hAnsi="Calibri" w:cs="Calibri"/>
+          <w:sz w:val="22"/>
+          <w:szCs w:val="22"/>
+          <w:lang w:val="en-US"/>
+        </w:rPr>
+        <w:t>ix</w:t>
       </w:r>
       <w:r>
         <w:rPr>

</xml_diff>